<commit_message>
Added needed info to both the test_cases.xlsx file and the RD2.docx file
</commit_message>
<xml_diff>
--- a/RD2.docx
+++ b/RD2.docx
@@ -20,6 +20,7 @@
           <w:tcPr>
             <w:cnfStyle w:val="001000000000" w:firstRow="0" w:lastRow="0" w:firstColumn="1" w:lastColumn="0" w:oddVBand="0" w:evenVBand="0" w:oddHBand="0" w:evenHBand="0" w:firstRowFirstColumn="0" w:firstRowLastColumn="0" w:lastRowFirstColumn="0" w:lastRowLastColumn="0"/>
             <w:tcW w:w="2104" w:type="dxa"/>
+            <w:tcMar/>
           </w:tcPr>
           <w:p>
             <w:r>
@@ -29,12 +30,18 @@
         </w:tc>
         <w:tc>
           <w:tcPr>
+            <w:cnfStyle w:val="000000000000" w:firstRow="0" w:lastRow="0" w:firstColumn="0" w:lastColumn="0" w:oddVBand="0" w:evenVBand="0" w:oddHBand="0" w:evenHBand="0" w:firstRowFirstColumn="0" w:firstRowLastColumn="0" w:lastRowFirstColumn="0" w:lastRowLastColumn="0"/>
             <w:tcW w:w="4675" w:type="dxa"/>
+            <w:tcMar/>
           </w:tcPr>
           <w:p>
             <w:pPr>
               <w:cnfStyle w:val="000000100000" w:firstRow="0" w:lastRow="0" w:firstColumn="0" w:lastColumn="0" w:oddVBand="0" w:evenVBand="0" w:oddHBand="1" w:evenHBand="0" w:firstRowFirstColumn="0" w:firstRowLastColumn="0" w:lastRowFirstColumn="0" w:lastRowLastColumn="0"/>
             </w:pPr>
+            <w:r>
+              <w:rPr/>
+              <w:t>Eric Thomaas</w:t>
+            </w:r>
           </w:p>
         </w:tc>
       </w:tr>
@@ -43,6 +50,7 @@
           <w:tcPr>
             <w:cnfStyle w:val="001000000000" w:firstRow="0" w:lastRow="0" w:firstColumn="1" w:lastColumn="0" w:oddVBand="0" w:evenVBand="0" w:oddHBand="0" w:evenHBand="0" w:firstRowFirstColumn="0" w:firstRowLastColumn="0" w:lastRowFirstColumn="0" w:lastRowLastColumn="0"/>
             <w:tcW w:w="2104" w:type="dxa"/>
+            <w:tcMar/>
           </w:tcPr>
           <w:p>
             <w:r>
@@ -52,12 +60,18 @@
         </w:tc>
         <w:tc>
           <w:tcPr>
+            <w:cnfStyle w:val="000000000000" w:firstRow="0" w:lastRow="0" w:firstColumn="0" w:lastColumn="0" w:oddVBand="0" w:evenVBand="0" w:oddHBand="0" w:evenHBand="0" w:firstRowFirstColumn="0" w:firstRowLastColumn="0" w:lastRowFirstColumn="0" w:lastRowLastColumn="0"/>
             <w:tcW w:w="4675" w:type="dxa"/>
+            <w:tcMar/>
           </w:tcPr>
           <w:p>
             <w:pPr>
               <w:cnfStyle w:val="000000000000" w:firstRow="0" w:lastRow="0" w:firstColumn="0" w:lastColumn="0" w:oddVBand="0" w:evenVBand="0" w:oddHBand="0" w:evenHBand="0" w:firstRowFirstColumn="0" w:firstRowLastColumn="0" w:lastRowFirstColumn="0" w:lastRowLastColumn="0"/>
             </w:pPr>
+            <w:r>
+              <w:rPr/>
+              <w:t>John Elehwany</w:t>
+            </w:r>
           </w:p>
         </w:tc>
       </w:tr>
@@ -69,6 +83,7 @@
           <w:tcPr>
             <w:cnfStyle w:val="001000000000" w:firstRow="0" w:lastRow="0" w:firstColumn="1" w:lastColumn="0" w:oddVBand="0" w:evenVBand="0" w:oddHBand="0" w:evenHBand="0" w:firstRowFirstColumn="0" w:firstRowLastColumn="0" w:lastRowFirstColumn="0" w:lastRowLastColumn="0"/>
             <w:tcW w:w="2104" w:type="dxa"/>
+            <w:tcMar/>
           </w:tcPr>
           <w:p>
             <w:r>
@@ -78,12 +93,18 @@
         </w:tc>
         <w:tc>
           <w:tcPr>
+            <w:cnfStyle w:val="000000000000" w:firstRow="0" w:lastRow="0" w:firstColumn="0" w:lastColumn="0" w:oddVBand="0" w:evenVBand="0" w:oddHBand="0" w:evenHBand="0" w:firstRowFirstColumn="0" w:firstRowLastColumn="0" w:lastRowFirstColumn="0" w:lastRowLastColumn="0"/>
             <w:tcW w:w="4675" w:type="dxa"/>
+            <w:tcMar/>
           </w:tcPr>
           <w:p>
             <w:pPr>
               <w:cnfStyle w:val="000000100000" w:firstRow="0" w:lastRow="0" w:firstColumn="0" w:lastColumn="0" w:oddVBand="0" w:evenVBand="0" w:oddHBand="1" w:evenHBand="0" w:firstRowFirstColumn="0" w:firstRowLastColumn="0" w:lastRowFirstColumn="0" w:lastRowLastColumn="0"/>
             </w:pPr>
+            <w:r>
+              <w:rPr/>
+              <w:t>1926487</w:t>
+            </w:r>
           </w:p>
         </w:tc>
       </w:tr>
@@ -94,12 +115,232 @@
         <w:pStyle w:val="Title"/>
       </w:pPr>
       <w:r>
+        <w:rPr/>
         <w:t>Reflection</w:t>
+      </w:r>
+    </w:p>
+    <w:p>
+      <w:pPr>
+        <w:spacing w:after="160" w:line="480" w:lineRule="auto"/>
+        <w:rPr>
+          <w:rFonts w:ascii="Times New Roman" w:hAnsi="Times New Roman" w:eastAsia="Times New Roman" w:cs="Times New Roman"/>
+          <w:b w:val="0"/>
+          <w:bCs w:val="0"/>
+          <w:i w:val="0"/>
+          <w:iCs w:val="0"/>
+          <w:caps w:val="0"/>
+          <w:smallCaps w:val="0"/>
+          <w:noProof w:val="0"/>
+          <w:color w:val="000000" w:themeColor="text1" w:themeTint="FF" w:themeShade="FF"/>
+          <w:sz w:val="24"/>
+          <w:szCs w:val="24"/>
+          <w:lang w:val="en-US"/>
+        </w:rPr>
+      </w:pPr>
+      <w:r>
+        <w:rPr>
+          <w:rFonts w:ascii="Times New Roman" w:hAnsi="Times New Roman" w:eastAsia="Times New Roman" w:cs="Times New Roman"/>
+          <w:b w:val="0"/>
+          <w:bCs w:val="0"/>
+          <w:i w:val="0"/>
+          <w:iCs w:val="0"/>
+          <w:caps w:val="0"/>
+          <w:smallCaps w:val="0"/>
+          <w:noProof w:val="0"/>
+          <w:color w:val="000000" w:themeColor="text1" w:themeTint="FF" w:themeShade="FF"/>
+          <w:sz w:val="24"/>
+          <w:szCs w:val="24"/>
+          <w:lang w:val="en-US"/>
+        </w:rPr>
+        <w:t>10/25/24</w:t>
+      </w:r>
+    </w:p>
+    <w:p>
+      <w:pPr>
+        <w:spacing w:after="160" w:line="480" w:lineRule="auto"/>
+        <w:rPr>
+          <w:rFonts w:ascii="Times New Roman" w:hAnsi="Times New Roman" w:eastAsia="Times New Roman" w:cs="Times New Roman"/>
+          <w:b w:val="0"/>
+          <w:bCs w:val="0"/>
+          <w:i w:val="0"/>
+          <w:iCs w:val="0"/>
+          <w:caps w:val="0"/>
+          <w:smallCaps w:val="0"/>
+          <w:noProof w:val="0"/>
+          <w:color w:val="000000" w:themeColor="text1" w:themeTint="FF" w:themeShade="FF"/>
+          <w:sz w:val="24"/>
+          <w:szCs w:val="24"/>
+          <w:lang w:val="en-US"/>
+        </w:rPr>
+      </w:pPr>
+      <w:r>
+        <w:rPr>
+          <w:rFonts w:ascii="Times New Roman" w:hAnsi="Times New Roman" w:eastAsia="Times New Roman" w:cs="Times New Roman"/>
+          <w:b w:val="0"/>
+          <w:bCs w:val="0"/>
+          <w:i w:val="0"/>
+          <w:iCs w:val="0"/>
+          <w:caps w:val="0"/>
+          <w:smallCaps w:val="0"/>
+          <w:noProof w:val="0"/>
+          <w:color w:val="000000" w:themeColor="text1" w:themeTint="FF" w:themeShade="FF"/>
+          <w:sz w:val="24"/>
+          <w:szCs w:val="24"/>
+          <w:lang w:val="en-US"/>
+        </w:rPr>
+        <w:t>CS 151</w:t>
+      </w:r>
+    </w:p>
+    <w:p>
+      <w:pPr>
+        <w:spacing w:after="160" w:line="480" w:lineRule="auto"/>
+        <w:rPr>
+          <w:rFonts w:ascii="Times New Roman" w:hAnsi="Times New Roman" w:eastAsia="Times New Roman" w:cs="Times New Roman"/>
+          <w:b w:val="0"/>
+          <w:bCs w:val="0"/>
+          <w:i w:val="0"/>
+          <w:iCs w:val="0"/>
+          <w:caps w:val="0"/>
+          <w:smallCaps w:val="0"/>
+          <w:noProof w:val="0"/>
+          <w:color w:val="000000" w:themeColor="text1" w:themeTint="FF" w:themeShade="FF"/>
+          <w:sz w:val="24"/>
+          <w:szCs w:val="24"/>
+          <w:lang w:val="en-US"/>
+        </w:rPr>
+      </w:pPr>
+      <w:r>
+        <w:rPr>
+          <w:rFonts w:ascii="Times New Roman" w:hAnsi="Times New Roman" w:eastAsia="Times New Roman" w:cs="Times New Roman"/>
+          <w:b w:val="0"/>
+          <w:bCs w:val="0"/>
+          <w:i w:val="0"/>
+          <w:iCs w:val="0"/>
+          <w:caps w:val="0"/>
+          <w:smallCaps w:val="0"/>
+          <w:noProof w:val="0"/>
+          <w:color w:val="000000" w:themeColor="text1" w:themeTint="FF" w:themeShade="FF"/>
+          <w:sz w:val="24"/>
+          <w:szCs w:val="24"/>
+          <w:lang w:val="en-US"/>
+        </w:rPr>
+        <w:t>Mr. Zee</w:t>
+      </w:r>
+    </w:p>
+    <w:p>
+      <w:pPr>
+        <w:spacing w:after="160" w:line="480" w:lineRule="auto"/>
+        <w:jc w:val="center"/>
+        <w:rPr>
+          <w:rFonts w:ascii="Times New Roman" w:hAnsi="Times New Roman" w:eastAsia="Times New Roman" w:cs="Times New Roman"/>
+          <w:b w:val="0"/>
+          <w:bCs w:val="0"/>
+          <w:i w:val="0"/>
+          <w:iCs w:val="0"/>
+          <w:caps w:val="0"/>
+          <w:smallCaps w:val="0"/>
+          <w:noProof w:val="0"/>
+          <w:color w:val="000000" w:themeColor="text1" w:themeTint="FF" w:themeShade="FF"/>
+          <w:sz w:val="24"/>
+          <w:szCs w:val="24"/>
+          <w:lang w:val="en-US"/>
+        </w:rPr>
+      </w:pPr>
+      <w:r>
+        <w:rPr>
+          <w:rFonts w:ascii="Times New Roman" w:hAnsi="Times New Roman" w:eastAsia="Times New Roman" w:cs="Times New Roman"/>
+          <w:b w:val="0"/>
+          <w:bCs w:val="0"/>
+          <w:i w:val="0"/>
+          <w:iCs w:val="0"/>
+          <w:caps w:val="0"/>
+          <w:smallCaps w:val="0"/>
+          <w:noProof w:val="0"/>
+          <w:color w:val="000000" w:themeColor="text1" w:themeTint="FF" w:themeShade="FF"/>
+          <w:sz w:val="24"/>
+          <w:szCs w:val="24"/>
+          <w:lang w:val="en-US"/>
+        </w:rPr>
+        <w:t xml:space="preserve">Lab 02 reflection </w:t>
+      </w:r>
+    </w:p>
+    <w:p>
+      <w:pPr>
+        <w:spacing w:before="240" w:beforeAutospacing="off" w:after="240" w:afterAutospacing="off" w:line="480" w:lineRule="auto"/>
+        <w:ind w:firstLine="720"/>
+        <w:rPr>
+          <w:rFonts w:ascii="Times New Roman" w:hAnsi="Times New Roman" w:eastAsia="Times New Roman" w:cs="Times New Roman"/>
+          <w:b w:val="0"/>
+          <w:bCs w:val="0"/>
+          <w:i w:val="0"/>
+          <w:iCs w:val="0"/>
+          <w:caps w:val="0"/>
+          <w:smallCaps w:val="0"/>
+          <w:noProof w:val="0"/>
+          <w:color w:val="000000" w:themeColor="text1" w:themeTint="FF" w:themeShade="FF"/>
+          <w:sz w:val="24"/>
+          <w:szCs w:val="24"/>
+          <w:lang w:val="en-US"/>
+        </w:rPr>
+      </w:pPr>
+      <w:r>
+        <w:rPr>
+          <w:rFonts w:ascii="Times New Roman" w:hAnsi="Times New Roman" w:eastAsia="Times New Roman" w:cs="Times New Roman"/>
+          <w:b w:val="0"/>
+          <w:bCs w:val="0"/>
+          <w:i w:val="0"/>
+          <w:iCs w:val="0"/>
+          <w:caps w:val="0"/>
+          <w:smallCaps w:val="0"/>
+          <w:noProof w:val="0"/>
+          <w:color w:val="000000" w:themeColor="text1" w:themeTint="FF" w:themeShade="FF"/>
+          <w:sz w:val="24"/>
+          <w:szCs w:val="24"/>
+          <w:lang w:val="en-US"/>
+        </w:rPr>
+        <w:t>Some challenges I encountered during this lab included initially having trouble with the Excel sheet formulas and figuring out how to correctly insert them so they would calculate the inputs properly. Fortunately, it was a quick and simple fix. Another challenge came when my partner and I were working on the code. After we finished, we realized the output was incorrect because we hadn’t coded some of the values as integers; they were treated as regular numbers. However, we quickly identified the issue and resolved it by reviewing the code before proceeding.</w:t>
+      </w:r>
+    </w:p>
+    <w:p>
+      <w:pPr>
+        <w:spacing w:before="240" w:beforeAutospacing="off" w:after="240" w:afterAutospacing="off" w:line="480" w:lineRule="auto"/>
+        <w:ind w:firstLine="720"/>
+        <w:rPr>
+          <w:rFonts w:ascii="Times New Roman" w:hAnsi="Times New Roman" w:eastAsia="Times New Roman" w:cs="Times New Roman"/>
+          <w:b w:val="0"/>
+          <w:bCs w:val="0"/>
+          <w:i w:val="0"/>
+          <w:iCs w:val="0"/>
+          <w:caps w:val="0"/>
+          <w:smallCaps w:val="0"/>
+          <w:noProof w:val="0"/>
+          <w:color w:val="000000" w:themeColor="text1" w:themeTint="FF" w:themeShade="FF"/>
+          <w:sz w:val="24"/>
+          <w:szCs w:val="24"/>
+          <w:lang w:val="en-US"/>
+        </w:rPr>
+      </w:pPr>
+      <w:r>
+        <w:rPr>
+          <w:rFonts w:ascii="Times New Roman" w:hAnsi="Times New Roman" w:eastAsia="Times New Roman" w:cs="Times New Roman"/>
+          <w:b w:val="0"/>
+          <w:bCs w:val="0"/>
+          <w:i w:val="0"/>
+          <w:iCs w:val="0"/>
+          <w:caps w:val="0"/>
+          <w:smallCaps w:val="0"/>
+          <w:noProof w:val="0"/>
+          <w:color w:val="000000" w:themeColor="text1" w:themeTint="FF" w:themeShade="FF"/>
+          <w:sz w:val="24"/>
+          <w:szCs w:val="24"/>
+          <w:lang w:val="en-US"/>
+        </w:rPr>
+        <w:t>I strongly believe that I gained the intended knowledge from this lab. I enjoyed working with my partner on the assignment because we effectively split the workload but also helped each other with the parts where we struggled. For example, I helped with the Excel formula issue, and he helped with troubleshooting the code after running it. We were also able to meet up at agreed-upon times, so the workflow was smooth.</w:t>
       </w:r>
     </w:p>
     <w:p/>
     <w:sectPr>
-      <w:pgSz w:w="12240" w:h="15840"/>
+      <w:pgSz w:w="12240" w:h="15840" w:orient="portrait"/>
       <w:pgMar w:top="1440" w:right="1440" w:bottom="1440" w:left="1440" w:header="720" w:footer="720" w:gutter="0"/>
       <w:cols w:space="720"/>
       <w:docGrid w:linePitch="360"/>
@@ -113,7 +354,7 @@
   <w:docDefaults>
     <w:rPrDefault>
       <w:rPr>
-        <w:rFonts w:asciiTheme="minorHAnsi" w:eastAsiaTheme="minorEastAsia" w:hAnsiTheme="minorHAnsi" w:cstheme="minorBidi"/>
+        <w:rFonts w:asciiTheme="minorHAnsi" w:hAnsiTheme="minorHAnsi" w:eastAsiaTheme="minorEastAsia" w:cstheme="minorBidi"/>
         <w:sz w:val="24"/>
         <w:szCs w:val="24"/>
         <w:lang w:val="en-US" w:eastAsia="ko-KR" w:bidi="ar-SA"/>
@@ -124,14 +365,14 @@
   <w:latentStyles w:defLockedState="0" w:defUIPriority="99" w:defSemiHidden="0" w:defUnhideWhenUsed="0" w:defQFormat="0" w:count="376">
     <w:lsdException w:name="Normal" w:uiPriority="0" w:qFormat="1"/>
     <w:lsdException w:name="heading 1" w:uiPriority="9" w:qFormat="1"/>
-    <w:lsdException w:name="heading 2" w:semiHidden="1" w:uiPriority="9" w:unhideWhenUsed="1" w:qFormat="1"/>
-    <w:lsdException w:name="heading 3" w:semiHidden="1" w:uiPriority="9" w:unhideWhenUsed="1" w:qFormat="1"/>
-    <w:lsdException w:name="heading 4" w:semiHidden="1" w:uiPriority="9" w:unhideWhenUsed="1" w:qFormat="1"/>
-    <w:lsdException w:name="heading 5" w:semiHidden="1" w:uiPriority="9" w:unhideWhenUsed="1" w:qFormat="1"/>
-    <w:lsdException w:name="heading 6" w:semiHidden="1" w:uiPriority="9" w:unhideWhenUsed="1" w:qFormat="1"/>
-    <w:lsdException w:name="heading 7" w:semiHidden="1" w:uiPriority="9" w:unhideWhenUsed="1" w:qFormat="1"/>
-    <w:lsdException w:name="heading 8" w:semiHidden="1" w:uiPriority="9" w:unhideWhenUsed="1" w:qFormat="1"/>
-    <w:lsdException w:name="heading 9" w:semiHidden="1" w:uiPriority="9" w:unhideWhenUsed="1" w:qFormat="1"/>
+    <w:lsdException w:name="heading 2" w:uiPriority="9" w:semiHidden="1" w:unhideWhenUsed="1" w:qFormat="1"/>
+    <w:lsdException w:name="heading 3" w:uiPriority="9" w:semiHidden="1" w:unhideWhenUsed="1" w:qFormat="1"/>
+    <w:lsdException w:name="heading 4" w:uiPriority="9" w:semiHidden="1" w:unhideWhenUsed="1" w:qFormat="1"/>
+    <w:lsdException w:name="heading 5" w:uiPriority="9" w:semiHidden="1" w:unhideWhenUsed="1" w:qFormat="1"/>
+    <w:lsdException w:name="heading 6" w:uiPriority="9" w:semiHidden="1" w:unhideWhenUsed="1" w:qFormat="1"/>
+    <w:lsdException w:name="heading 7" w:uiPriority="9" w:semiHidden="1" w:unhideWhenUsed="1" w:qFormat="1"/>
+    <w:lsdException w:name="heading 8" w:uiPriority="9" w:semiHidden="1" w:unhideWhenUsed="1" w:qFormat="1"/>
+    <w:lsdException w:name="heading 9" w:uiPriority="9" w:semiHidden="1" w:unhideWhenUsed="1" w:qFormat="1"/>
     <w:lsdException w:name="index 1" w:semiHidden="1" w:unhideWhenUsed="1"/>
     <w:lsdException w:name="index 2" w:semiHidden="1" w:unhideWhenUsed="1"/>
     <w:lsdException w:name="index 3" w:semiHidden="1" w:unhideWhenUsed="1"/>
@@ -141,22 +382,22 @@
     <w:lsdException w:name="index 7" w:semiHidden="1" w:unhideWhenUsed="1"/>
     <w:lsdException w:name="index 8" w:semiHidden="1" w:unhideWhenUsed="1"/>
     <w:lsdException w:name="index 9" w:semiHidden="1" w:unhideWhenUsed="1"/>
-    <w:lsdException w:name="toc 1" w:semiHidden="1" w:uiPriority="39" w:unhideWhenUsed="1"/>
-    <w:lsdException w:name="toc 2" w:semiHidden="1" w:uiPriority="39" w:unhideWhenUsed="1"/>
-    <w:lsdException w:name="toc 3" w:semiHidden="1" w:uiPriority="39" w:unhideWhenUsed="1"/>
-    <w:lsdException w:name="toc 4" w:semiHidden="1" w:uiPriority="39" w:unhideWhenUsed="1"/>
-    <w:lsdException w:name="toc 5" w:semiHidden="1" w:uiPriority="39" w:unhideWhenUsed="1"/>
-    <w:lsdException w:name="toc 6" w:semiHidden="1" w:uiPriority="39" w:unhideWhenUsed="1"/>
-    <w:lsdException w:name="toc 7" w:semiHidden="1" w:uiPriority="39" w:unhideWhenUsed="1"/>
-    <w:lsdException w:name="toc 8" w:semiHidden="1" w:uiPriority="39" w:unhideWhenUsed="1"/>
-    <w:lsdException w:name="toc 9" w:semiHidden="1" w:uiPriority="39" w:unhideWhenUsed="1"/>
+    <w:lsdException w:name="toc 1" w:uiPriority="39" w:semiHidden="1" w:unhideWhenUsed="1"/>
+    <w:lsdException w:name="toc 2" w:uiPriority="39" w:semiHidden="1" w:unhideWhenUsed="1"/>
+    <w:lsdException w:name="toc 3" w:uiPriority="39" w:semiHidden="1" w:unhideWhenUsed="1"/>
+    <w:lsdException w:name="toc 4" w:uiPriority="39" w:semiHidden="1" w:unhideWhenUsed="1"/>
+    <w:lsdException w:name="toc 5" w:uiPriority="39" w:semiHidden="1" w:unhideWhenUsed="1"/>
+    <w:lsdException w:name="toc 6" w:uiPriority="39" w:semiHidden="1" w:unhideWhenUsed="1"/>
+    <w:lsdException w:name="toc 7" w:uiPriority="39" w:semiHidden="1" w:unhideWhenUsed="1"/>
+    <w:lsdException w:name="toc 8" w:uiPriority="39" w:semiHidden="1" w:unhideWhenUsed="1"/>
+    <w:lsdException w:name="toc 9" w:uiPriority="39" w:semiHidden="1" w:unhideWhenUsed="1"/>
     <w:lsdException w:name="Normal Indent" w:semiHidden="1" w:unhideWhenUsed="1"/>
     <w:lsdException w:name="footnote text" w:semiHidden="1" w:unhideWhenUsed="1"/>
     <w:lsdException w:name="annotation text" w:semiHidden="1" w:unhideWhenUsed="1"/>
     <w:lsdException w:name="header" w:semiHidden="1" w:unhideWhenUsed="1"/>
     <w:lsdException w:name="footer" w:semiHidden="1" w:unhideWhenUsed="1"/>
     <w:lsdException w:name="index heading" w:semiHidden="1" w:unhideWhenUsed="1"/>
-    <w:lsdException w:name="caption" w:semiHidden="1" w:uiPriority="35" w:unhideWhenUsed="1" w:qFormat="1"/>
+    <w:lsdException w:name="caption" w:uiPriority="35" w:semiHidden="1" w:unhideWhenUsed="1" w:qFormat="1"/>
     <w:lsdException w:name="table of figures" w:semiHidden="1" w:unhideWhenUsed="1"/>
     <w:lsdException w:name="envelope address" w:semiHidden="1" w:unhideWhenUsed="1"/>
     <w:lsdException w:name="envelope return" w:semiHidden="1" w:unhideWhenUsed="1"/>
@@ -187,7 +428,7 @@
     <w:lsdException w:name="Title" w:uiPriority="10" w:qFormat="1"/>
     <w:lsdException w:name="Closing" w:semiHidden="1" w:unhideWhenUsed="1"/>
     <w:lsdException w:name="Signature" w:semiHidden="1" w:unhideWhenUsed="1"/>
-    <w:lsdException w:name="Default Paragraph Font" w:semiHidden="1" w:uiPriority="1" w:unhideWhenUsed="1"/>
+    <w:lsdException w:name="Default Paragraph Font" w:uiPriority="1" w:semiHidden="1" w:unhideWhenUsed="1"/>
     <w:lsdException w:name="Body Text" w:semiHidden="1" w:unhideWhenUsed="1"/>
     <w:lsdException w:name="Body Text Indent" w:semiHidden="1" w:unhideWhenUsed="1"/>
     <w:lsdException w:name="List Continue" w:semiHidden="1" w:unhideWhenUsed="1"/>
@@ -387,8 +628,8 @@
     <w:lsdException w:name="Subtle Reference" w:uiPriority="31" w:qFormat="1"/>
     <w:lsdException w:name="Intense Reference" w:uiPriority="32" w:qFormat="1"/>
     <w:lsdException w:name="Book Title" w:uiPriority="33" w:qFormat="1"/>
-    <w:lsdException w:name="Bibliography" w:semiHidden="1" w:uiPriority="37" w:unhideWhenUsed="1"/>
-    <w:lsdException w:name="TOC Heading" w:semiHidden="1" w:uiPriority="39" w:unhideWhenUsed="1" w:qFormat="1"/>
+    <w:lsdException w:name="Bibliography" w:uiPriority="37" w:semiHidden="1" w:unhideWhenUsed="1"/>
+    <w:lsdException w:name="TOC Heading" w:uiPriority="39" w:semiHidden="1" w:unhideWhenUsed="1" w:qFormat="1"/>
     <w:lsdException w:name="Plain Table 1" w:uiPriority="41"/>
     <w:lsdException w:name="Plain Table 2" w:uiPriority="42"/>
     <w:lsdException w:name="Plain Table 3" w:uiPriority="43"/>
@@ -499,17 +740,17 @@
     <w:lsdException w:name="Unresolved Mention" w:semiHidden="1" w:unhideWhenUsed="1"/>
     <w:lsdException w:name="Smart Link" w:semiHidden="1" w:unhideWhenUsed="1"/>
   </w:latentStyles>
-  <w:style w:type="paragraph" w:default="1" w:styleId="Normal">
+  <w:style w:type="paragraph" w:styleId="Normal" w:default="1">
     <w:name w:val="Normal"/>
     <w:qFormat/>
   </w:style>
-  <w:style w:type="character" w:default="1" w:styleId="DefaultParagraphFont">
+  <w:style w:type="character" w:styleId="DefaultParagraphFont" w:default="1">
     <w:name w:val="Default Paragraph Font"/>
     <w:uiPriority w:val="1"/>
     <w:semiHidden/>
     <w:unhideWhenUsed/>
   </w:style>
-  <w:style w:type="table" w:default="1" w:styleId="TableNormal">
+  <w:style w:type="table" w:styleId="TableNormal" w:default="1">
     <w:name w:val="Normal Table"/>
     <w:uiPriority w:val="99"/>
     <w:semiHidden/>
@@ -524,7 +765,7 @@
       </w:tblCellMar>
     </w:tblPr>
   </w:style>
-  <w:style w:type="numbering" w:default="1" w:styleId="NoList">
+  <w:style w:type="numbering" w:styleId="NoList" w:default="1">
     <w:name w:val="No List"/>
     <w:uiPriority w:val="99"/>
     <w:semiHidden/>
@@ -537,12 +778,12 @@
     <w:rsid w:val="0008006B"/>
     <w:tblPr>
       <w:tblBorders>
-        <w:top w:val="single" w:sz="4" w:space="0" w:color="auto"/>
-        <w:left w:val="single" w:sz="4" w:space="0" w:color="auto"/>
-        <w:bottom w:val="single" w:sz="4" w:space="0" w:color="auto"/>
-        <w:right w:val="single" w:sz="4" w:space="0" w:color="auto"/>
-        <w:insideH w:val="single" w:sz="4" w:space="0" w:color="auto"/>
-        <w:insideV w:val="single" w:sz="4" w:space="0" w:color="auto"/>
+        <w:top w:val="single" w:color="auto" w:sz="4" w:space="0"/>
+        <w:left w:val="single" w:color="auto" w:sz="4" w:space="0"/>
+        <w:bottom w:val="single" w:color="auto" w:sz="4" w:space="0"/>
+        <w:right w:val="single" w:color="auto" w:sz="4" w:space="0"/>
+        <w:insideH w:val="single" w:color="auto" w:sz="4" w:space="0"/>
+        <w:insideV w:val="single" w:color="auto" w:sz="4" w:space="0"/>
       </w:tblBorders>
     </w:tblPr>
   </w:style>
@@ -558,21 +799,21 @@
       <w:contextualSpacing/>
     </w:pPr>
     <w:rPr>
-      <w:rFonts w:asciiTheme="majorHAnsi" w:eastAsiaTheme="majorEastAsia" w:hAnsiTheme="majorHAnsi" w:cstheme="majorBidi"/>
+      <w:rFonts w:asciiTheme="majorHAnsi" w:hAnsiTheme="majorHAnsi" w:eastAsiaTheme="majorEastAsia" w:cstheme="majorBidi"/>
       <w:spacing w:val="-10"/>
       <w:kern w:val="28"/>
       <w:sz w:val="56"/>
       <w:szCs w:val="56"/>
     </w:rPr>
   </w:style>
-  <w:style w:type="character" w:customStyle="1" w:styleId="TitleChar">
+  <w:style w:type="character" w:styleId="TitleChar" w:customStyle="1">
     <w:name w:val="Title Char"/>
     <w:basedOn w:val="DefaultParagraphFont"/>
     <w:link w:val="Title"/>
     <w:uiPriority w:val="10"/>
     <w:rsid w:val="0008006B"/>
     <w:rPr>
-      <w:rFonts w:asciiTheme="majorHAnsi" w:eastAsiaTheme="majorEastAsia" w:hAnsiTheme="majorHAnsi" w:cstheme="majorBidi"/>
+      <w:rFonts w:asciiTheme="majorHAnsi" w:hAnsiTheme="majorHAnsi" w:eastAsiaTheme="majorEastAsia" w:cstheme="majorBidi"/>
       <w:spacing w:val="-10"/>
       <w:kern w:val="28"/>
       <w:sz w:val="56"/>
@@ -588,12 +829,12 @@
       <w:tblStyleRowBandSize w:val="1"/>
       <w:tblStyleColBandSize w:val="1"/>
       <w:tblBorders>
-        <w:top w:val="single" w:sz="4" w:space="0" w:color="FFFFFF" w:themeColor="background1"/>
-        <w:left w:val="single" w:sz="4" w:space="0" w:color="FFFFFF" w:themeColor="background1"/>
-        <w:bottom w:val="single" w:sz="4" w:space="0" w:color="FFFFFF" w:themeColor="background1"/>
-        <w:right w:val="single" w:sz="4" w:space="0" w:color="FFFFFF" w:themeColor="background1"/>
-        <w:insideH w:val="single" w:sz="4" w:space="0" w:color="FFFFFF" w:themeColor="background1"/>
-        <w:insideV w:val="single" w:sz="4" w:space="0" w:color="FFFFFF" w:themeColor="background1"/>
+        <w:top w:val="single" w:color="FFFFFF" w:themeColor="background1" w:sz="4" w:space="0"/>
+        <w:left w:val="single" w:color="FFFFFF" w:themeColor="background1" w:sz="4" w:space="0"/>
+        <w:bottom w:val="single" w:color="FFFFFF" w:themeColor="background1" w:sz="4" w:space="0"/>
+        <w:right w:val="single" w:color="FFFFFF" w:themeColor="background1" w:sz="4" w:space="0"/>
+        <w:insideH w:val="single" w:color="FFFFFF" w:themeColor="background1" w:sz="4" w:space="0"/>
+        <w:insideV w:val="single" w:color="FFFFFF" w:themeColor="background1" w:sz="4" w:space="0"/>
       </w:tblBorders>
     </w:tblPr>
     <w:tcPr>
@@ -608,9 +849,9 @@
       <w:tblPr/>
       <w:tcPr>
         <w:tcBorders>
-          <w:top w:val="single" w:sz="4" w:space="0" w:color="FFFFFF" w:themeColor="background1"/>
-          <w:left w:val="single" w:sz="4" w:space="0" w:color="FFFFFF" w:themeColor="background1"/>
-          <w:right w:val="single" w:sz="4" w:space="0" w:color="FFFFFF" w:themeColor="background1"/>
+          <w:top w:val="single" w:color="FFFFFF" w:themeColor="background1" w:sz="4" w:space="0"/>
+          <w:left w:val="single" w:color="FFFFFF" w:themeColor="background1" w:sz="4" w:space="0"/>
+          <w:right w:val="single" w:color="FFFFFF" w:themeColor="background1" w:sz="4" w:space="0"/>
           <w:insideH w:val="nil"/>
           <w:insideV w:val="nil"/>
         </w:tcBorders>
@@ -626,9 +867,9 @@
       <w:tblPr/>
       <w:tcPr>
         <w:tcBorders>
-          <w:left w:val="single" w:sz="4" w:space="0" w:color="FFFFFF" w:themeColor="background1"/>
-          <w:bottom w:val="single" w:sz="4" w:space="0" w:color="FFFFFF" w:themeColor="background1"/>
-          <w:right w:val="single" w:sz="4" w:space="0" w:color="FFFFFF" w:themeColor="background1"/>
+          <w:left w:val="single" w:color="FFFFFF" w:themeColor="background1" w:sz="4" w:space="0"/>
+          <w:bottom w:val="single" w:color="FFFFFF" w:themeColor="background1" w:sz="4" w:space="0"/>
+          <w:right w:val="single" w:color="FFFFFF" w:themeColor="background1" w:sz="4" w:space="0"/>
           <w:insideH w:val="nil"/>
           <w:insideV w:val="nil"/>
         </w:tcBorders>
@@ -644,9 +885,9 @@
       <w:tblPr/>
       <w:tcPr>
         <w:tcBorders>
-          <w:top w:val="single" w:sz="4" w:space="0" w:color="FFFFFF" w:themeColor="background1"/>
-          <w:left w:val="single" w:sz="4" w:space="0" w:color="FFFFFF" w:themeColor="background1"/>
-          <w:bottom w:val="single" w:sz="4" w:space="0" w:color="FFFFFF" w:themeColor="background1"/>
+          <w:top w:val="single" w:color="FFFFFF" w:themeColor="background1" w:sz="4" w:space="0"/>
+          <w:left w:val="single" w:color="FFFFFF" w:themeColor="background1" w:sz="4" w:space="0"/>
+          <w:bottom w:val="single" w:color="FFFFFF" w:themeColor="background1" w:sz="4" w:space="0"/>
           <w:insideV w:val="nil"/>
         </w:tcBorders>
         <w:shd w:val="clear" w:color="auto" w:fill="70AD47" w:themeFill="accent6"/>
@@ -661,9 +902,9 @@
       <w:tblPr/>
       <w:tcPr>
         <w:tcBorders>
-          <w:top w:val="single" w:sz="4" w:space="0" w:color="FFFFFF" w:themeColor="background1"/>
-          <w:bottom w:val="single" w:sz="4" w:space="0" w:color="FFFFFF" w:themeColor="background1"/>
-          <w:right w:val="single" w:sz="4" w:space="0" w:color="FFFFFF" w:themeColor="background1"/>
+          <w:top w:val="single" w:color="FFFFFF" w:themeColor="background1" w:sz="4" w:space="0"/>
+          <w:bottom w:val="single" w:color="FFFFFF" w:themeColor="background1" w:sz="4" w:space="0"/>
+          <w:right w:val="single" w:color="FFFFFF" w:themeColor="background1" w:sz="4" w:space="0"/>
           <w:insideV w:val="nil"/>
         </w:tcBorders>
         <w:shd w:val="clear" w:color="auto" w:fill="70AD47" w:themeFill="accent6"/>

</xml_diff>